<commit_message>
Update diagramas y memoria
</commit_message>
<xml_diff>
--- a/DAGSS_2.docx
+++ b/DAGSS_2.docx
@@ -72,6 +72,7 @@
                               </w:rPr>
                               <w:t xml:space="preserve">. </w:t>
                             </w:r>
+                            <w:proofErr w:type="spellStart"/>
                             <w:r>
                               <w:rPr>
                                 <w:smallCaps/>
@@ -80,6 +81,7 @@
                               </w:rPr>
                               <w:t>GoF</w:t>
                             </w:r>
+                            <w:proofErr w:type="spellEnd"/>
                           </w:p>
                           <w:p>
                             <w:pPr>
@@ -141,6 +143,7 @@
                         </w:rPr>
                         <w:t xml:space="preserve">. </w:t>
                       </w:r>
+                      <w:proofErr w:type="spellStart"/>
                       <w:r>
                         <w:rPr>
                           <w:smallCaps/>
@@ -149,6 +152,7 @@
                         </w:rPr>
                         <w:t>GoF</w:t>
                       </w:r>
+                      <w:proofErr w:type="spellEnd"/>
                     </w:p>
                     <w:p>
                       <w:pPr>
@@ -217,13 +221,23 @@
                               <w:jc w:val="right"/>
                               <w:textDirection w:val="btLr"/>
                             </w:pPr>
+                            <w:proofErr w:type="spellStart"/>
                             <w:r>
                               <w:rPr>
                                 <w:rFonts w:ascii="Arial" w:eastAsia="Arial" w:hAnsi="Arial" w:cs="Arial"/>
                                 <w:color w:val="595959"/>
                                 <w:sz w:val="28"/>
                               </w:rPr>
-                              <w:t>Currás Rodríguez, Alexandre</w:t>
+                              <w:t>Currás</w:t>
+                            </w:r>
+                            <w:proofErr w:type="spellEnd"/>
+                            <w:r>
+                              <w:rPr>
+                                <w:rFonts w:ascii="Arial" w:eastAsia="Arial" w:hAnsi="Arial" w:cs="Arial"/>
+                                <w:color w:val="595959"/>
+                                <w:sz w:val="28"/>
+                              </w:rPr>
+                              <w:t xml:space="preserve"> Rodríguez, Alexandre</w:t>
                             </w:r>
                           </w:p>
                           <w:p>
@@ -263,13 +277,23 @@
                         <w:jc w:val="right"/>
                         <w:textDirection w:val="btLr"/>
                       </w:pPr>
+                      <w:proofErr w:type="spellStart"/>
                       <w:r>
                         <w:rPr>
                           <w:rFonts w:ascii="Arial" w:eastAsia="Arial" w:hAnsi="Arial" w:cs="Arial"/>
                           <w:color w:val="595959"/>
                           <w:sz w:val="28"/>
                         </w:rPr>
-                        <w:t>Currás Rodríguez, Alexandre</w:t>
+                        <w:t>Currás</w:t>
+                      </w:r>
+                      <w:proofErr w:type="spellEnd"/>
+                      <w:r>
+                        <w:rPr>
+                          <w:rFonts w:ascii="Arial" w:eastAsia="Arial" w:hAnsi="Arial" w:cs="Arial"/>
+                          <w:color w:val="595959"/>
+                          <w:sz w:val="28"/>
+                        </w:rPr>
+                        <w:t xml:space="preserve"> Rodríguez, Alexandre</w:t>
                       </w:r>
                     </w:p>
                     <w:p>
@@ -580,71 +604,217 @@
     <w:p>
       <w:pPr>
         <w:pStyle w:val="Ttulo1"/>
+        <w:spacing w:before="360" w:line="360" w:lineRule="auto"/>
+        <w:rPr>
+          <w:u w:val="single"/>
+        </w:rPr>
       </w:pPr>
       <w:r>
+        <w:rPr>
+          <w:u w:val="single"/>
+        </w:rPr>
         <w:br w:type="page"/>
       </w:r>
       <w:r>
+        <w:rPr>
+          <w:u w:val="single"/>
+        </w:rPr>
         <w:lastRenderedPageBreak/>
         <w:t>Ejercicio 1</w:t>
       </w:r>
     </w:p>
-    <w:p/>
+    <w:p>
+      <w:r>
+        <w:rPr>
+          <w:noProof/>
+        </w:rPr>
+        <w:drawing>
+          <wp:inline distT="0" distB="0" distL="0" distR="0" wp14:anchorId="57DF6BA1" wp14:editId="7CC048CA">
+            <wp:extent cx="5400040" cy="2689225"/>
+            <wp:effectExtent l="0" t="0" r="0" b="0"/>
+            <wp:docPr id="5" name="Imagen 5"/>
+            <wp:cNvGraphicFramePr>
+              <a:graphicFrameLocks xmlns:a="http://schemas.openxmlformats.org/drawingml/2006/main" noChangeAspect="1"/>
+            </wp:cNvGraphicFramePr>
+            <a:graphic xmlns:a="http://schemas.openxmlformats.org/drawingml/2006/main">
+              <a:graphicData uri="http://schemas.openxmlformats.org/drawingml/2006/picture">
+                <pic:pic xmlns:pic="http://schemas.openxmlformats.org/drawingml/2006/picture">
+                  <pic:nvPicPr>
+                    <pic:cNvPr id="5" name="DAGSS_GoF_Ejercicio1.jpg"/>
+                    <pic:cNvPicPr/>
+                  </pic:nvPicPr>
+                  <pic:blipFill>
+                    <a:blip r:embed="rId10">
+                      <a:extLst>
+                        <a:ext uri="{28A0092B-C50C-407E-A947-70E740481C1C}">
+                          <a14:useLocalDpi xmlns:a14="http://schemas.microsoft.com/office/drawing/2010/main" val="0"/>
+                        </a:ext>
+                      </a:extLst>
+                    </a:blip>
+                    <a:stretch>
+                      <a:fillRect/>
+                    </a:stretch>
+                  </pic:blipFill>
+                  <pic:spPr>
+                    <a:xfrm>
+                      <a:off x="0" y="0"/>
+                      <a:ext cx="5400040" cy="2689225"/>
+                    </a:xfrm>
+                    <a:prstGeom prst="rect">
+                      <a:avLst/>
+                    </a:prstGeom>
+                  </pic:spPr>
+                </pic:pic>
+              </a:graphicData>
+            </a:graphic>
+          </wp:inline>
+        </w:drawing>
+      </w:r>
+    </w:p>
     <w:p>
       <w:pPr>
         <w:pStyle w:val="Ttulo1"/>
+        <w:spacing w:before="360" w:line="360" w:lineRule="auto"/>
+        <w:rPr>
+          <w:u w:val="single"/>
+        </w:rPr>
       </w:pPr>
       <w:r>
+        <w:rPr>
+          <w:u w:val="single"/>
+        </w:rPr>
         <w:t>Ejercicio 2</w:t>
       </w:r>
     </w:p>
-    <w:p/>
     <w:p>
-      <w:pPr>
-        <w:pStyle w:val="Ttulo1"/>
-      </w:pPr>
-      <w:r>
-        <w:t>Ejercicio 3</w:t>
+      <w:r>
+        <w:t xml:space="preserve">Utilizamos el patrón </w:t>
+      </w:r>
+      <w:proofErr w:type="spellStart"/>
+      <w:r>
+        <w:t>Builder</w:t>
+      </w:r>
+      <w:proofErr w:type="spellEnd"/>
+      <w:r>
+        <w:t xml:space="preserve"> debido a la necesidad de crear distintas representaciones de la colección de Libros. En este caso hay 2 representaciones distintas, una en memoria (clase Biblioteca) y otra en forma de documento XML generado por la clase </w:t>
+      </w:r>
+      <w:proofErr w:type="spellStart"/>
+      <w:r>
+        <w:t>XMLBibliotecaBuilder</w:t>
+      </w:r>
+      <w:proofErr w:type="spellEnd"/>
+      <w:r>
+        <w:t>.</w:t>
+      </w:r>
+    </w:p>
+    <w:p>
+      <w:r>
+        <w:t>De este modo, la manera de crear estas 2 representaciones es independiente de las partes que las componen (Libros) y es posible añadir nuevas representaciones sin modificar el código existente.</w:t>
       </w:r>
     </w:p>
     <w:p>
       <w:bookmarkStart w:id="0" w:name="_GoBack"/>
       <w:bookmarkEnd w:id="0"/>
-      <w:r>
-        <w:t>Usamos el patrón Composite para representar una jerarquía de árbol, donde las hojas siempre son programas y las ramas son los trabajos que ejecutan o bien los programas u otros trabajos. También nos aporta una gran flexibilidad, permitiendo introducir nuevos programas sin modificar el resto de clases.</w:t>
-      </w:r>
     </w:p>
     <w:p>
-      <w:r>
-        <w:t>Además, u</w:t>
-      </w:r>
-      <w:r>
-        <w:t>samos un</w:t>
-      </w:r>
-      <w:r>
-        <w:t>a modificación del</w:t>
-      </w:r>
-      <w:r>
-        <w:t xml:space="preserve"> patrón Builder, donde la clase TrabajoBuilder ordena la construcción del objeto Trabajo</w:t>
-      </w:r>
-      <w:r>
-        <w:t>.</w:t>
-      </w:r>
-      <w:r>
-        <w:t xml:space="preserve"> De esta forma conseguimos crear un framework reutilizable</w:t>
-      </w:r>
-      <w:r>
-        <w:t>, que usa la clase abstracta Trabajo de la que heredan TrabajoParalelo y TrabajoSerie.</w:t>
+      <w:pPr>
+        <w:pStyle w:val="Ttulo1"/>
+        <w:spacing w:before="360" w:line="360" w:lineRule="auto"/>
+        <w:rPr>
+          <w:u w:val="single"/>
+        </w:rPr>
+      </w:pPr>
+      <w:r>
+        <w:rPr>
+          <w:u w:val="single"/>
+        </w:rPr>
+        <w:t>Ejercicio 3</w:t>
       </w:r>
     </w:p>
     <w:p>
       <w:r>
-        <w:t>Usando este patrón buscamos abstraer la creación de objetos complejos (Trabajo), de manera que en TrabajoBuilder centralizamos el proceso de creación de distintos tipos de trabajo.</w:t>
+        <w:t>Usamos el patrón Composite para representar una jerarquía de árbol, donde las hojas siempre son programas y las ramas son los trabajos que ejecutan o bien los programas u otros trabajos. También nos aporta una gran flexibilidad, permitiendo introducir nuevos programas sin modificar el resto de clases.</w:t>
+      </w:r>
+    </w:p>
+    <w:p>
+      <w:r>
+        <w:t>Además, u</w:t>
+      </w:r>
+      <w:r>
+        <w:t>samos un</w:t>
+      </w:r>
+      <w:r>
+        <w:t>a modificación del</w:t>
+      </w:r>
+      <w:r>
+        <w:t xml:space="preserve"> patrón </w:t>
+      </w:r>
+      <w:proofErr w:type="spellStart"/>
+      <w:r>
+        <w:t>Builder</w:t>
+      </w:r>
+      <w:proofErr w:type="spellEnd"/>
+      <w:r>
+        <w:t xml:space="preserve">, donde la clase </w:t>
+      </w:r>
+      <w:proofErr w:type="spellStart"/>
+      <w:r>
+        <w:t>TrabajoBuilder</w:t>
+      </w:r>
+      <w:proofErr w:type="spellEnd"/>
+      <w:r>
+        <w:t xml:space="preserve"> ordena la construcción del objeto Trabajo</w:t>
+      </w:r>
+      <w:r>
+        <w:t>.</w:t>
+      </w:r>
+      <w:r>
+        <w:t xml:space="preserve"> De esta forma conseguimos crear un </w:t>
+      </w:r>
+      <w:proofErr w:type="spellStart"/>
+      <w:r>
+        <w:t>framework</w:t>
+      </w:r>
+      <w:proofErr w:type="spellEnd"/>
+      <w:r>
+        <w:t xml:space="preserve"> reutilizable</w:t>
+      </w:r>
+      <w:r>
+        <w:t xml:space="preserve">, que usa la clase abstracta Trabajo de la que heredan </w:t>
+      </w:r>
+      <w:proofErr w:type="spellStart"/>
+      <w:r>
+        <w:t>TrabajoParalelo</w:t>
+      </w:r>
+      <w:proofErr w:type="spellEnd"/>
+      <w:r>
+        <w:t xml:space="preserve"> y </w:t>
+      </w:r>
+      <w:proofErr w:type="spellStart"/>
+      <w:r>
+        <w:t>TrabajoSerie</w:t>
+      </w:r>
+      <w:proofErr w:type="spellEnd"/>
+      <w:r>
+        <w:t>.</w:t>
+      </w:r>
+    </w:p>
+    <w:p>
+      <w:r>
+        <w:t xml:space="preserve">Usando este patrón buscamos abstraer la creación de objetos complejos (Trabajo), de manera que en </w:t>
+      </w:r>
+      <w:proofErr w:type="spellStart"/>
+      <w:r>
+        <w:t>TrabajoBuilder</w:t>
+      </w:r>
+      <w:proofErr w:type="spellEnd"/>
+      <w:r>
+        <w:t xml:space="preserve"> centralizamos el proceso de creación de distintos tipos de trabajo.</w:t>
       </w:r>
     </w:p>
     <w:sectPr>
-      <w:headerReference w:type="default" r:id="rId10"/>
-      <w:footerReference w:type="default" r:id="rId11"/>
+      <w:headerReference w:type="default" r:id="rId11"/>
+      <w:footerReference w:type="default" r:id="rId12"/>
       <w:pgSz w:w="11906" w:h="16838"/>
       <w:pgMar w:top="1417" w:right="1701" w:bottom="1417" w:left="1701" w:header="708" w:footer="708" w:gutter="0"/>
       <w:pgNumType w:start="0"/>

</xml_diff>